<commit_message>
Added outline to word
</commit_message>
<xml_diff>
--- a/docs/ALG_7_Graphen_Dijkstra.docx
+++ b/docs/ALG_7_Graphen_Dijkstra.docx
@@ -1,86 +1,563 @@
 
 <file path=word/document.xml><?xml version="1.0" encoding="utf-8"?>
-<w:document xmlns:wpc="http://schemas.microsoft.com/office/word/2010/wordprocessingCanvas" xmlns:cx="http://schemas.microsoft.com/office/drawing/2014/chartex" xmlns:cx1="http://schemas.microsoft.com/office/drawing/2015/9/8/chartex" xmlns:cx2="http://schemas.microsoft.com/office/drawing/2015/10/21/chartex" xmlns:cx3="http://schemas.microsoft.com/office/drawing/2016/5/9/chartex" xmlns:cx4="http://schemas.microsoft.com/office/drawing/2016/5/10/chartex" xmlns:cx5="http://schemas.microsoft.com/office/drawing/2016/5/11/chartex" xmlns:cx6="http://schemas.microsoft.com/office/drawing/2016/5/12/chartex" xmlns:cx7="http://schemas.microsoft.com/office/drawing/2016/5/13/chartex" xmlns:cx8="http://schemas.microsoft.com/office/drawing/2016/5/14/chartex" xmlns:mc="http://schemas.openxmlformats.org/markup-compatibility/2006" xmlns:aink="http://schemas.microsoft.com/office/drawing/2016/ink" xmlns:am3d="http://schemas.microsoft.com/office/drawing/2017/model3d" xmlns:o="urn:schemas-microsoft-com:office:office" xmlns:r="http://schemas.openxmlformats.org/officeDocument/2006/relationships" xmlns:m="http://schemas.openxmlformats.org/officeDocument/2006/math" xmlns:v="urn:schemas-microsoft-com:vml" xmlns:wp14="http://schemas.microsoft.com/office/word/2010/wordprocessingDrawing" xmlns:wp="http://schemas.openxmlformats.org/drawingml/2006/wordprocessingDrawing" xmlns:w10="urn:schemas-microsoft-com:office:word" xmlns:w="http://schemas.openxmlformats.org/wordprocessingml/2006/main" xmlns:w14="http://schemas.microsoft.com/office/word/2010/wordml" xmlns:w15="http://schemas.microsoft.com/office/word/2012/wordml" xmlns:w16cex="http://schemas.microsoft.com/office/word/2018/wordml/cex" xmlns:w16cid="http://schemas.microsoft.com/office/word/2016/wordml/cid" xmlns:w16="http://schemas.microsoft.com/office/word/2018/wordml" xmlns:w16se="http://schemas.microsoft.com/office/word/2015/wordml/symex" xmlns:wpg="http://schemas.microsoft.com/office/word/2010/wordprocessingGroup" xmlns:wpi="http://schemas.microsoft.com/office/word/2010/wordprocessingInk" xmlns:wne="http://schemas.microsoft.com/office/word/2006/wordml" xmlns:wps="http://schemas.microsoft.com/office/word/2010/wordprocessingShape" mc:Ignorable="w14 w15 w16se w16cid w16 w16cex wp14">
+<w:document xmlns:o="urn:schemas-microsoft-com:office:office" xmlns:r="http://schemas.openxmlformats.org/officeDocument/2006/relationships" xmlns:v="urn:schemas-microsoft-com:vml" xmlns:w="http://schemas.openxmlformats.org/wordprocessingml/2006/main" xmlns:w10="urn:schemas-microsoft-com:office:word" xmlns:wp="http://schemas.openxmlformats.org/drawingml/2006/wordprocessingDrawing" xmlns:wps="http://schemas.microsoft.com/office/word/2010/wordprocessingShape" xmlns:wpg="http://schemas.microsoft.com/office/word/2010/wordprocessingGroup" xmlns:mc="http://schemas.openxmlformats.org/markup-compatibility/2006" xmlns:wp14="http://schemas.microsoft.com/office/word/2010/wordprocessingDrawing" xmlns:w14="http://schemas.microsoft.com/office/word/2010/wordml" mc:Ignorable="w14 wp14">
   <w:body>
     <w:p>
       <w:pPr>
-        <w:rPr>
-          <w:lang w:val="en-US"/>
-        </w:rPr>
-      </w:pPr>
-      <w:r>
-        <w:rPr>
-          <w:lang w:val="en-US"/>
-        </w:rPr>
-        <w:t>Docs</w:t>
+        <w:pStyle w:val="Normal"/>
+        <w:rPr>
+          <w:lang w:val="en-US"/>
+        </w:rPr>
+      </w:pPr>
+      <w:r>
+        <w:rPr>
+          <w:lang w:val="en-US"/>
+        </w:rPr>
+        <w:t>Inhaltsverzeichnis</w:t>
+      </w:r>
+    </w:p>
+    <w:p>
+      <w:pPr>
+        <w:pStyle w:val="Normal"/>
+        <w:numPr>
+          <w:ilvl w:val="0"/>
+          <w:numId w:val="1"/>
+        </w:numPr>
+        <w:rPr/>
+      </w:pPr>
+      <w:r>
+        <w:rPr>
+          <w:lang w:val="en-US"/>
+        </w:rPr>
+        <w:t>1 E</w:t>
+      </w:r>
+      <w:r>
+        <w:rPr>
+          <w:lang w:val="en-US"/>
+        </w:rPr>
+        <w:t xml:space="preserve">dsger W. Dijkstra </w:t>
+      </w:r>
+      <w:r>
+        <w:rPr>
+          <w:lang w:val="en-US"/>
+        </w:rPr>
+        <w:t>(ca. ½ Seite)</w:t>
+      </w:r>
+    </w:p>
+    <w:p>
+      <w:pPr>
+        <w:pStyle w:val="Normal"/>
+        <w:numPr>
+          <w:ilvl w:val="0"/>
+          <w:numId w:val="1"/>
+        </w:numPr>
+        <w:rPr/>
+      </w:pPr>
+      <w:r>
+        <w:rPr>
+          <w:lang w:val="en-US"/>
+        </w:rPr>
+        <w:t>2 Graphen (ca. 2 Seiten)</w:t>
+      </w:r>
+    </w:p>
+    <w:p>
+      <w:pPr>
+        <w:pStyle w:val="Normal"/>
+        <w:numPr>
+          <w:ilvl w:val="1"/>
+          <w:numId w:val="1"/>
+        </w:numPr>
+        <w:rPr/>
+      </w:pPr>
+      <w:r>
+        <w:rPr>
+          <w:lang w:val="en-US"/>
+        </w:rPr>
+        <w:t>2.1 Undirected</w:t>
+      </w:r>
+    </w:p>
+    <w:p>
+      <w:pPr>
+        <w:pStyle w:val="Normal"/>
+        <w:numPr>
+          <w:ilvl w:val="1"/>
+          <w:numId w:val="1"/>
+        </w:numPr>
+        <w:rPr/>
+      </w:pPr>
+      <w:r>
+        <w:rPr>
+          <w:lang w:val="en-US"/>
+        </w:rPr>
+        <w:t>2.2 Directed</w:t>
+      </w:r>
+    </w:p>
+    <w:p>
+      <w:pPr>
+        <w:pStyle w:val="Normal"/>
+        <w:numPr>
+          <w:ilvl w:val="1"/>
+          <w:numId w:val="1"/>
+        </w:numPr>
+        <w:rPr/>
+      </w:pPr>
+      <w:r>
+        <w:rPr>
+          <w:lang w:val="en-US"/>
+        </w:rPr>
+        <w:t>2.3 Weighted</w:t>
+      </w:r>
+    </w:p>
+    <w:p>
+      <w:pPr>
+        <w:pStyle w:val="Normal"/>
+        <w:numPr>
+          <w:ilvl w:val="0"/>
+          <w:numId w:val="1"/>
+        </w:numPr>
+        <w:rPr/>
+      </w:pPr>
+      <w:r>
+        <w:rPr>
+          <w:lang w:val="en-US"/>
+        </w:rPr>
+        <w:t>3 Beschreibung des Dijktstra-Algorithmus (ca. 2 ½ Seiten)</w:t>
+      </w:r>
+    </w:p>
+    <w:p>
+      <w:pPr>
+        <w:pStyle w:val="Normal"/>
+        <w:numPr>
+          <w:ilvl w:val="1"/>
+          <w:numId w:val="1"/>
+        </w:numPr>
+        <w:rPr/>
+      </w:pPr>
+      <w:r>
+        <w:rPr>
+          <w:lang w:val="en-US"/>
+        </w:rPr>
+        <w:t>3.1 Problemstellung</w:t>
+      </w:r>
+    </w:p>
+    <w:p>
+      <w:pPr>
+        <w:pStyle w:val="Normal"/>
+        <w:numPr>
+          <w:ilvl w:val="1"/>
+          <w:numId w:val="1"/>
+        </w:numPr>
+        <w:rPr/>
+      </w:pPr>
+      <w:r>
+        <w:rPr>
+          <w:lang w:val="en-US"/>
+        </w:rPr>
+        <w:t>3.2 Lazy</w:t>
+      </w:r>
+    </w:p>
+    <w:p>
+      <w:pPr>
+        <w:pStyle w:val="Normal"/>
+        <w:numPr>
+          <w:ilvl w:val="1"/>
+          <w:numId w:val="1"/>
+        </w:numPr>
+        <w:rPr/>
+      </w:pPr>
+      <w:r>
+        <w:rPr>
+          <w:lang w:val="en-US"/>
+        </w:rPr>
+        <w:t>3.3 Eager</w:t>
+      </w:r>
+    </w:p>
+    <w:p>
+      <w:pPr>
+        <w:pStyle w:val="Normal"/>
+        <w:numPr>
+          <w:ilvl w:val="0"/>
+          <w:numId w:val="1"/>
+        </w:numPr>
+        <w:rPr/>
+      </w:pPr>
+      <w:r>
+        <w:rPr>
+          <w:lang w:val="en-US"/>
+        </w:rPr>
+        <w:t>4 Erweiterung des Dijkstra-Algorithmus (ca. 1 Seite)</w:t>
+      </w:r>
+    </w:p>
+    <w:p>
+      <w:pPr>
+        <w:pStyle w:val="Normal"/>
+        <w:numPr>
+          <w:ilvl w:val="1"/>
+          <w:numId w:val="1"/>
+        </w:numPr>
+        <w:rPr/>
+      </w:pPr>
+      <w:r>
+        <w:rPr>
+          <w:lang w:val="en-US"/>
+        </w:rPr>
+        <w:t>4.1 A*-Search</w:t>
+      </w:r>
+    </w:p>
+    <w:p>
+      <w:pPr>
+        <w:pStyle w:val="Normal"/>
+        <w:numPr>
+          <w:ilvl w:val="1"/>
+          <w:numId w:val="1"/>
+        </w:numPr>
+        <w:rPr/>
+      </w:pPr>
+      <w:r>
+        <w:rPr>
+          <w:lang w:val="en-US"/>
+        </w:rPr>
+        <w:t>4.2 Weitere</w:t>
+      </w:r>
+    </w:p>
+    <w:p>
+      <w:pPr>
+        <w:pStyle w:val="Normal"/>
+        <w:numPr>
+          <w:ilvl w:val="0"/>
+          <w:numId w:val="1"/>
+        </w:numPr>
+        <w:rPr/>
+      </w:pPr>
+      <w:r>
+        <w:rPr>
+          <w:lang w:val="en-US"/>
+        </w:rPr>
+        <w:t>5 Anwendungsmöglichkeiten (ca. 2 Seiten)</w:t>
+      </w:r>
+    </w:p>
+    <w:p>
+      <w:pPr>
+        <w:pStyle w:val="Normal"/>
+        <w:numPr>
+          <w:ilvl w:val="1"/>
+          <w:numId w:val="1"/>
+        </w:numPr>
+        <w:rPr/>
+      </w:pPr>
+      <w:r>
+        <w:rPr>
+          <w:lang w:val="en-US"/>
+        </w:rPr>
+        <w:t>5.1 Navigation</w:t>
+      </w:r>
+    </w:p>
+    <w:p>
+      <w:pPr>
+        <w:pStyle w:val="Normal"/>
+        <w:numPr>
+          <w:ilvl w:val="1"/>
+          <w:numId w:val="1"/>
+        </w:numPr>
+        <w:spacing w:before="0" w:after="160"/>
+        <w:rPr>
+          <w:lang w:val="en-US"/>
+        </w:rPr>
+      </w:pPr>
+      <w:r>
+        <w:rPr>
+          <w:lang w:val="en-US"/>
+        </w:rPr>
+        <w:t>5.2 Routing</w:t>
       </w:r>
     </w:p>
     <w:sectPr>
+      <w:type w:val="nextPage"/>
       <w:pgSz w:w="11906" w:h="16838"/>
-      <w:pgMar w:top="1440" w:right="1440" w:bottom="1440" w:left="1440" w:header="708" w:footer="708" w:gutter="0"/>
-      <w:cols w:space="708"/>
-      <w:docGrid w:linePitch="360"/>
+      <w:pgMar w:left="1440" w:right="1440" w:header="0" w:top="1440" w:footer="0" w:bottom="1440" w:gutter="0"/>
+      <w:pgNumType w:fmt="decimal"/>
+      <w:formProt w:val="false"/>
+      <w:textDirection w:val="lrTb"/>
+      <w:docGrid w:type="default" w:linePitch="360" w:charSpace="4096"/>
     </w:sectPr>
   </w:body>
 </w:document>
 </file>
 
-<file path=word/endnotes.xml><?xml version="1.0" encoding="utf-8"?>
-<w:endnotes xmlns:wpc="http://schemas.microsoft.com/office/word/2010/wordprocessingCanvas" xmlns:cx="http://schemas.microsoft.com/office/drawing/2014/chartex" xmlns:cx1="http://schemas.microsoft.com/office/drawing/2015/9/8/chartex" xmlns:cx2="http://schemas.microsoft.com/office/drawing/2015/10/21/chartex" xmlns:cx3="http://schemas.microsoft.com/office/drawing/2016/5/9/chartex" xmlns:cx4="http://schemas.microsoft.com/office/drawing/2016/5/10/chartex" xmlns:cx5="http://schemas.microsoft.com/office/drawing/2016/5/11/chartex" xmlns:cx6="http://schemas.microsoft.com/office/drawing/2016/5/12/chartex" xmlns:cx7="http://schemas.microsoft.com/office/drawing/2016/5/13/chartex" xmlns:cx8="http://schemas.microsoft.com/office/drawing/2016/5/14/chartex" xmlns:mc="http://schemas.openxmlformats.org/markup-compatibility/2006" xmlns:aink="http://schemas.microsoft.com/office/drawing/2016/ink" xmlns:am3d="http://schemas.microsoft.com/office/drawing/2017/model3d" xmlns:o="urn:schemas-microsoft-com:office:office" xmlns:r="http://schemas.openxmlformats.org/officeDocument/2006/relationships" xmlns:m="http://schemas.openxmlformats.org/officeDocument/2006/math" xmlns:v="urn:schemas-microsoft-com:vml" xmlns:wp14="http://schemas.microsoft.com/office/word/2010/wordprocessingDrawing" xmlns:wp="http://schemas.openxmlformats.org/drawingml/2006/wordprocessingDrawing" xmlns:w10="urn:schemas-microsoft-com:office:word" xmlns:w="http://schemas.openxmlformats.org/wordprocessingml/2006/main" xmlns:w14="http://schemas.microsoft.com/office/word/2010/wordml" xmlns:w15="http://schemas.microsoft.com/office/word/2012/wordml" xmlns:w16cex="http://schemas.microsoft.com/office/word/2018/wordml/cex" xmlns:w16cid="http://schemas.microsoft.com/office/word/2016/wordml/cid" xmlns:w16="http://schemas.microsoft.com/office/word/2018/wordml" xmlns:w16se="http://schemas.microsoft.com/office/word/2015/wordml/symex" xmlns:wpg="http://schemas.microsoft.com/office/word/2010/wordprocessingGroup" xmlns:wpi="http://schemas.microsoft.com/office/word/2010/wordprocessingInk" xmlns:wne="http://schemas.microsoft.com/office/word/2006/wordml" xmlns:wps="http://schemas.microsoft.com/office/word/2010/wordprocessingShape" mc:Ignorable="w14 w15 w16se w16cid w16 w16cex wp14">
-  <w:endnote w:type="separator" w:id="-1">
-    <w:p>
-      <w:pPr>
-        <w:spacing w:after="0" w:line="240" w:lineRule="auto"/>
-      </w:pPr>
-      <w:r>
-        <w:separator/>
-      </w:r>
-    </w:p>
-  </w:endnote>
-  <w:endnote w:type="continuationSeparator" w:id="0">
-    <w:p>
-      <w:pPr>
-        <w:spacing w:after="0" w:line="240" w:lineRule="auto"/>
-      </w:pPr>
-      <w:r>
-        <w:continuationSeparator/>
-      </w:r>
-    </w:p>
-  </w:endnote>
-</w:endnotes>
-</file>
-
-<file path=word/footnotes.xml><?xml version="1.0" encoding="utf-8"?>
-<w:footnotes xmlns:wpc="http://schemas.microsoft.com/office/word/2010/wordprocessingCanvas" xmlns:cx="http://schemas.microsoft.com/office/drawing/2014/chartex" xmlns:cx1="http://schemas.microsoft.com/office/drawing/2015/9/8/chartex" xmlns:cx2="http://schemas.microsoft.com/office/drawing/2015/10/21/chartex" xmlns:cx3="http://schemas.microsoft.com/office/drawing/2016/5/9/chartex" xmlns:cx4="http://schemas.microsoft.com/office/drawing/2016/5/10/chartex" xmlns:cx5="http://schemas.microsoft.com/office/drawing/2016/5/11/chartex" xmlns:cx6="http://schemas.microsoft.com/office/drawing/2016/5/12/chartex" xmlns:cx7="http://schemas.microsoft.com/office/drawing/2016/5/13/chartex" xmlns:cx8="http://schemas.microsoft.com/office/drawing/2016/5/14/chartex" xmlns:mc="http://schemas.openxmlformats.org/markup-compatibility/2006" xmlns:aink="http://schemas.microsoft.com/office/drawing/2016/ink" xmlns:am3d="http://schemas.microsoft.com/office/drawing/2017/model3d" xmlns:o="urn:schemas-microsoft-com:office:office" xmlns:r="http://schemas.openxmlformats.org/officeDocument/2006/relationships" xmlns:m="http://schemas.openxmlformats.org/officeDocument/2006/math" xmlns:v="urn:schemas-microsoft-com:vml" xmlns:wp14="http://schemas.microsoft.com/office/word/2010/wordprocessingDrawing" xmlns:wp="http://schemas.openxmlformats.org/drawingml/2006/wordprocessingDrawing" xmlns:w10="urn:schemas-microsoft-com:office:word" xmlns:w="http://schemas.openxmlformats.org/wordprocessingml/2006/main" xmlns:w14="http://schemas.microsoft.com/office/word/2010/wordml" xmlns:w15="http://schemas.microsoft.com/office/word/2012/wordml" xmlns:w16cex="http://schemas.microsoft.com/office/word/2018/wordml/cex" xmlns:w16cid="http://schemas.microsoft.com/office/word/2016/wordml/cid" xmlns:w16="http://schemas.microsoft.com/office/word/2018/wordml" xmlns:w16se="http://schemas.microsoft.com/office/word/2015/wordml/symex" xmlns:wpg="http://schemas.microsoft.com/office/word/2010/wordprocessingGroup" xmlns:wpi="http://schemas.microsoft.com/office/word/2010/wordprocessingInk" xmlns:wne="http://schemas.microsoft.com/office/word/2006/wordml" xmlns:wps="http://schemas.microsoft.com/office/word/2010/wordprocessingShape" mc:Ignorable="w14 w15 w16se w16cid w16 w16cex wp14">
-  <w:footnote w:type="separator" w:id="-1">
-    <w:p>
-      <w:pPr>
-        <w:spacing w:after="0" w:line="240" w:lineRule="auto"/>
-      </w:pPr>
-      <w:r>
-        <w:separator/>
-      </w:r>
-    </w:p>
-  </w:footnote>
-  <w:footnote w:type="continuationSeparator" w:id="0">
-    <w:p>
-      <w:pPr>
-        <w:spacing w:after="0" w:line="240" w:lineRule="auto"/>
-      </w:pPr>
-      <w:r>
-        <w:continuationSeparator/>
-      </w:r>
-    </w:p>
-  </w:footnote>
-</w:footnotes>
+<file path=word/numbering.xml><?xml version="1.0" encoding="utf-8"?>
+<w:numbering xmlns:w="http://schemas.openxmlformats.org/wordprocessingml/2006/main" xmlns:o="urn:schemas-microsoft-com:office:office" xmlns:r="http://schemas.openxmlformats.org/officeDocument/2006/relationships" xmlns:v="urn:schemas-microsoft-com:vml" xmlns:mc="http://schemas.openxmlformats.org/markup-compatibility/2006" xmlns:w14="http://schemas.microsoft.com/office/word/2010/wordml" mc:Ignorable="w14">
+  <w:abstractNum w:abstractNumId="1">
+    <w:lvl w:ilvl="0">
+      <w:start w:val="1"/>
+      <w:numFmt w:val="bullet"/>
+      <w:lvlText w:val=""/>
+      <w:lvlJc w:val="left"/>
+      <w:pPr>
+        <w:tabs>
+          <w:tab w:val="num" w:pos="720"/>
+        </w:tabs>
+        <w:ind w:left="720" w:hanging="360"/>
+      </w:pPr>
+      <w:rPr>
+        <w:rFonts w:ascii="Symbol" w:hAnsi="Symbol" w:cs="Symbol" w:hint="default"/>
+      </w:rPr>
+    </w:lvl>
+    <w:lvl w:ilvl="1">
+      <w:start w:val="1"/>
+      <w:numFmt w:val="bullet"/>
+      <w:lvlText w:val="◦"/>
+      <w:lvlJc w:val="left"/>
+      <w:pPr>
+        <w:tabs>
+          <w:tab w:val="num" w:pos="1080"/>
+        </w:tabs>
+        <w:ind w:left="1080" w:hanging="360"/>
+      </w:pPr>
+      <w:rPr>
+        <w:rFonts w:ascii="OpenSymbol" w:hAnsi="OpenSymbol" w:cs="OpenSymbol" w:hint="default"/>
+      </w:rPr>
+    </w:lvl>
+    <w:lvl w:ilvl="2">
+      <w:start w:val="1"/>
+      <w:numFmt w:val="bullet"/>
+      <w:lvlText w:val="▪"/>
+      <w:lvlJc w:val="left"/>
+      <w:pPr>
+        <w:tabs>
+          <w:tab w:val="num" w:pos="1440"/>
+        </w:tabs>
+        <w:ind w:left="1440" w:hanging="360"/>
+      </w:pPr>
+      <w:rPr>
+        <w:rFonts w:ascii="OpenSymbol" w:hAnsi="OpenSymbol" w:cs="OpenSymbol" w:hint="default"/>
+      </w:rPr>
+    </w:lvl>
+    <w:lvl w:ilvl="3">
+      <w:start w:val="1"/>
+      <w:numFmt w:val="bullet"/>
+      <w:lvlText w:val=""/>
+      <w:lvlJc w:val="left"/>
+      <w:pPr>
+        <w:tabs>
+          <w:tab w:val="num" w:pos="1800"/>
+        </w:tabs>
+        <w:ind w:left="1800" w:hanging="360"/>
+      </w:pPr>
+      <w:rPr>
+        <w:rFonts w:ascii="Symbol" w:hAnsi="Symbol" w:cs="Symbol" w:hint="default"/>
+      </w:rPr>
+    </w:lvl>
+    <w:lvl w:ilvl="4">
+      <w:start w:val="1"/>
+      <w:numFmt w:val="bullet"/>
+      <w:lvlText w:val="◦"/>
+      <w:lvlJc w:val="left"/>
+      <w:pPr>
+        <w:tabs>
+          <w:tab w:val="num" w:pos="2160"/>
+        </w:tabs>
+        <w:ind w:left="2160" w:hanging="360"/>
+      </w:pPr>
+      <w:rPr>
+        <w:rFonts w:ascii="OpenSymbol" w:hAnsi="OpenSymbol" w:cs="OpenSymbol" w:hint="default"/>
+      </w:rPr>
+    </w:lvl>
+    <w:lvl w:ilvl="5">
+      <w:start w:val="1"/>
+      <w:numFmt w:val="bullet"/>
+      <w:lvlText w:val="▪"/>
+      <w:lvlJc w:val="left"/>
+      <w:pPr>
+        <w:tabs>
+          <w:tab w:val="num" w:pos="2520"/>
+        </w:tabs>
+        <w:ind w:left="2520" w:hanging="360"/>
+      </w:pPr>
+      <w:rPr>
+        <w:rFonts w:ascii="OpenSymbol" w:hAnsi="OpenSymbol" w:cs="OpenSymbol" w:hint="default"/>
+      </w:rPr>
+    </w:lvl>
+    <w:lvl w:ilvl="6">
+      <w:start w:val="1"/>
+      <w:numFmt w:val="bullet"/>
+      <w:lvlText w:val=""/>
+      <w:lvlJc w:val="left"/>
+      <w:pPr>
+        <w:tabs>
+          <w:tab w:val="num" w:pos="2880"/>
+        </w:tabs>
+        <w:ind w:left="2880" w:hanging="360"/>
+      </w:pPr>
+      <w:rPr>
+        <w:rFonts w:ascii="Symbol" w:hAnsi="Symbol" w:cs="Symbol" w:hint="default"/>
+      </w:rPr>
+    </w:lvl>
+    <w:lvl w:ilvl="7">
+      <w:start w:val="1"/>
+      <w:numFmt w:val="bullet"/>
+      <w:lvlText w:val="◦"/>
+      <w:lvlJc w:val="left"/>
+      <w:pPr>
+        <w:tabs>
+          <w:tab w:val="num" w:pos="3240"/>
+        </w:tabs>
+        <w:ind w:left="3240" w:hanging="360"/>
+      </w:pPr>
+      <w:rPr>
+        <w:rFonts w:ascii="OpenSymbol" w:hAnsi="OpenSymbol" w:cs="OpenSymbol" w:hint="default"/>
+      </w:rPr>
+    </w:lvl>
+    <w:lvl w:ilvl="8">
+      <w:start w:val="1"/>
+      <w:numFmt w:val="bullet"/>
+      <w:lvlText w:val="▪"/>
+      <w:lvlJc w:val="left"/>
+      <w:pPr>
+        <w:tabs>
+          <w:tab w:val="num" w:pos="3600"/>
+        </w:tabs>
+        <w:ind w:left="3600" w:hanging="360"/>
+      </w:pPr>
+      <w:rPr>
+        <w:rFonts w:ascii="OpenSymbol" w:hAnsi="OpenSymbol" w:cs="OpenSymbol" w:hint="default"/>
+      </w:rPr>
+    </w:lvl>
+  </w:abstractNum>
+  <w:abstractNum w:abstractNumId="2">
+    <w:lvl w:ilvl="0">
+      <w:start w:val="1"/>
+      <w:pStyle w:val="Heading1"/>
+      <w:numFmt w:val="none"/>
+      <w:suff w:val="nothing"/>
+      <w:lvlText w:val=""/>
+      <w:lvlJc w:val="left"/>
+      <w:pPr>
+        <w:tabs>
+          <w:tab w:val="num" w:pos="0"/>
+        </w:tabs>
+        <w:ind w:left="0" w:hanging="0"/>
+      </w:pPr>
+    </w:lvl>
+    <w:lvl w:ilvl="1">
+      <w:start w:val="1"/>
+      <w:numFmt w:val="none"/>
+      <w:suff w:val="nothing"/>
+      <w:lvlText w:val=""/>
+      <w:lvlJc w:val="left"/>
+      <w:pPr>
+        <w:tabs>
+          <w:tab w:val="num" w:pos="0"/>
+        </w:tabs>
+        <w:ind w:left="0" w:hanging="0"/>
+      </w:pPr>
+    </w:lvl>
+    <w:lvl w:ilvl="2">
+      <w:start w:val="1"/>
+      <w:numFmt w:val="none"/>
+      <w:suff w:val="nothing"/>
+      <w:lvlText w:val=""/>
+      <w:lvlJc w:val="left"/>
+      <w:pPr>
+        <w:tabs>
+          <w:tab w:val="num" w:pos="0"/>
+        </w:tabs>
+        <w:ind w:left="0" w:hanging="0"/>
+      </w:pPr>
+    </w:lvl>
+    <w:lvl w:ilvl="3">
+      <w:start w:val="1"/>
+      <w:numFmt w:val="none"/>
+      <w:suff w:val="nothing"/>
+      <w:lvlText w:val=""/>
+      <w:lvlJc w:val="left"/>
+      <w:pPr>
+        <w:tabs>
+          <w:tab w:val="num" w:pos="0"/>
+        </w:tabs>
+        <w:ind w:left="0" w:hanging="0"/>
+      </w:pPr>
+    </w:lvl>
+    <w:lvl w:ilvl="4">
+      <w:start w:val="1"/>
+      <w:numFmt w:val="none"/>
+      <w:suff w:val="nothing"/>
+      <w:lvlText w:val=""/>
+      <w:lvlJc w:val="left"/>
+      <w:pPr>
+        <w:tabs>
+          <w:tab w:val="num" w:pos="0"/>
+        </w:tabs>
+        <w:ind w:left="0" w:hanging="0"/>
+      </w:pPr>
+    </w:lvl>
+    <w:lvl w:ilvl="5">
+      <w:start w:val="1"/>
+      <w:numFmt w:val="none"/>
+      <w:suff w:val="nothing"/>
+      <w:lvlText w:val=""/>
+      <w:lvlJc w:val="left"/>
+      <w:pPr>
+        <w:tabs>
+          <w:tab w:val="num" w:pos="0"/>
+        </w:tabs>
+        <w:ind w:left="0" w:hanging="0"/>
+      </w:pPr>
+    </w:lvl>
+    <w:lvl w:ilvl="6">
+      <w:start w:val="1"/>
+      <w:numFmt w:val="none"/>
+      <w:suff w:val="nothing"/>
+      <w:lvlText w:val=""/>
+      <w:lvlJc w:val="left"/>
+      <w:pPr>
+        <w:tabs>
+          <w:tab w:val="num" w:pos="0"/>
+        </w:tabs>
+        <w:ind w:left="0" w:hanging="0"/>
+      </w:pPr>
+    </w:lvl>
+    <w:lvl w:ilvl="7">
+      <w:start w:val="1"/>
+      <w:numFmt w:val="none"/>
+      <w:suff w:val="nothing"/>
+      <w:lvlText w:val=""/>
+      <w:lvlJc w:val="left"/>
+      <w:pPr>
+        <w:tabs>
+          <w:tab w:val="num" w:pos="0"/>
+        </w:tabs>
+        <w:ind w:left="0" w:hanging="0"/>
+      </w:pPr>
+    </w:lvl>
+    <w:lvl w:ilvl="8">
+      <w:start w:val="1"/>
+      <w:numFmt w:val="none"/>
+      <w:suff w:val="nothing"/>
+      <w:lvlText w:val=""/>
+      <w:lvlJc w:val="left"/>
+      <w:pPr>
+        <w:tabs>
+          <w:tab w:val="num" w:pos="0"/>
+        </w:tabs>
+        <w:ind w:left="0" w:hanging="0"/>
+      </w:pPr>
+    </w:lvl>
+  </w:abstractNum>
+  <w:num w:numId="1">
+    <w:abstractNumId w:val="1"/>
+  </w:num>
+  <w:num w:numId="2">
+    <w:abstractNumId w:val="2"/>
+  </w:num>
+</w:numbering>
 </file>
 
 <file path=word/styles.xml><?xml version="1.0" encoding="utf-8"?>
-<w:styles xmlns:mc="http://schemas.openxmlformats.org/markup-compatibility/2006" xmlns:r="http://schemas.openxmlformats.org/officeDocument/2006/relationships" xmlns:w="http://schemas.openxmlformats.org/wordprocessingml/2006/main" xmlns:w14="http://schemas.microsoft.com/office/word/2010/wordml" xmlns:w15="http://schemas.microsoft.com/office/word/2012/wordml" xmlns:w16cex="http://schemas.microsoft.com/office/word/2018/wordml/cex" xmlns:w16cid="http://schemas.microsoft.com/office/word/2016/wordml/cid" xmlns:w16="http://schemas.microsoft.com/office/word/2018/wordml" xmlns:w16se="http://schemas.microsoft.com/office/word/2015/wordml/symex" mc:Ignorable="w14 w15 w16se w16cid w16 w16cex">
+<w:styles xmlns:w="http://schemas.openxmlformats.org/wordprocessingml/2006/main" xmlns:w14="http://schemas.microsoft.com/office/word/2010/wordml" xmlns:mc="http://schemas.openxmlformats.org/markup-compatibility/2006" mc:Ignorable="w14">
   <w:docDefaults>
     <w:rPrDefault>
       <w:rPr>
-        <w:rFonts w:asciiTheme="minorHAnsi" w:eastAsiaTheme="minorHAnsi" w:hAnsiTheme="minorHAnsi" w:cstheme="minorBidi"/>
+        <w:rFonts w:ascii="Calibri" w:hAnsi="Calibri" w:eastAsia="Calibri" w:cs="" w:asciiTheme="minorHAnsi" w:cstheme="minorBidi" w:eastAsiaTheme="minorHAnsi" w:hAnsiTheme="minorHAnsi"/>
         <w:sz w:val="22"/>
         <w:szCs w:val="22"/>
         <w:lang w:val="en-DE" w:eastAsia="en-US" w:bidi="ar-SA"/>
@@ -88,21 +565,21 @@
     </w:rPrDefault>
     <w:pPrDefault>
       <w:pPr>
-        <w:spacing w:after="160" w:line="259" w:lineRule="auto"/>
+        <w:suppressAutoHyphens w:val="true"/>
       </w:pPr>
     </w:pPrDefault>
   </w:docDefaults>
   <w:latentStyles w:defLockedState="0" w:defUIPriority="99" w:defSemiHidden="0" w:defUnhideWhenUsed="0" w:defQFormat="0" w:count="376">
     <w:lsdException w:name="Normal" w:uiPriority="0" w:qFormat="1"/>
     <w:lsdException w:name="heading 1" w:uiPriority="9" w:qFormat="1"/>
-    <w:lsdException w:name="heading 2" w:semiHidden="1" w:uiPriority="9" w:unhideWhenUsed="1" w:qFormat="1"/>
-    <w:lsdException w:name="heading 3" w:semiHidden="1" w:uiPriority="9" w:unhideWhenUsed="1" w:qFormat="1"/>
-    <w:lsdException w:name="heading 4" w:semiHidden="1" w:uiPriority="9" w:unhideWhenUsed="1" w:qFormat="1"/>
-    <w:lsdException w:name="heading 5" w:semiHidden="1" w:uiPriority="9" w:unhideWhenUsed="1" w:qFormat="1"/>
-    <w:lsdException w:name="heading 6" w:semiHidden="1" w:uiPriority="9" w:unhideWhenUsed="1" w:qFormat="1"/>
-    <w:lsdException w:name="heading 7" w:semiHidden="1" w:uiPriority="9" w:unhideWhenUsed="1" w:qFormat="1"/>
-    <w:lsdException w:name="heading 8" w:semiHidden="1" w:uiPriority="9" w:unhideWhenUsed="1" w:qFormat="1"/>
-    <w:lsdException w:name="heading 9" w:semiHidden="1" w:uiPriority="9" w:unhideWhenUsed="1" w:qFormat="1"/>
+    <w:lsdException w:name="heading 2" w:uiPriority="9" w:semiHidden="1" w:unhideWhenUsed="1" w:qFormat="1"/>
+    <w:lsdException w:name="heading 3" w:uiPriority="9" w:semiHidden="1" w:unhideWhenUsed="1" w:qFormat="1"/>
+    <w:lsdException w:name="heading 4" w:uiPriority="9" w:semiHidden="1" w:unhideWhenUsed="1" w:qFormat="1"/>
+    <w:lsdException w:name="heading 5" w:uiPriority="9" w:semiHidden="1" w:unhideWhenUsed="1" w:qFormat="1"/>
+    <w:lsdException w:name="heading 6" w:uiPriority="9" w:semiHidden="1" w:unhideWhenUsed="1" w:qFormat="1"/>
+    <w:lsdException w:name="heading 7" w:uiPriority="9" w:semiHidden="1" w:unhideWhenUsed="1" w:qFormat="1"/>
+    <w:lsdException w:name="heading 8" w:uiPriority="9" w:semiHidden="1" w:unhideWhenUsed="1" w:qFormat="1"/>
+    <w:lsdException w:name="heading 9" w:uiPriority="9" w:semiHidden="1" w:unhideWhenUsed="1" w:qFormat="1"/>
     <w:lsdException w:name="index 1" w:semiHidden="1" w:unhideWhenUsed="1"/>
     <w:lsdException w:name="index 2" w:semiHidden="1" w:unhideWhenUsed="1"/>
     <w:lsdException w:name="index 3" w:semiHidden="1" w:unhideWhenUsed="1"/>
@@ -112,22 +589,22 @@
     <w:lsdException w:name="index 7" w:semiHidden="1" w:unhideWhenUsed="1"/>
     <w:lsdException w:name="index 8" w:semiHidden="1" w:unhideWhenUsed="1"/>
     <w:lsdException w:name="index 9" w:semiHidden="1" w:unhideWhenUsed="1"/>
-    <w:lsdException w:name="toc 1" w:semiHidden="1" w:uiPriority="39" w:unhideWhenUsed="1"/>
-    <w:lsdException w:name="toc 2" w:semiHidden="1" w:uiPriority="39" w:unhideWhenUsed="1"/>
-    <w:lsdException w:name="toc 3" w:semiHidden="1" w:uiPriority="39" w:unhideWhenUsed="1"/>
-    <w:lsdException w:name="toc 4" w:semiHidden="1" w:uiPriority="39" w:unhideWhenUsed="1"/>
-    <w:lsdException w:name="toc 5" w:semiHidden="1" w:uiPriority="39" w:unhideWhenUsed="1"/>
-    <w:lsdException w:name="toc 6" w:semiHidden="1" w:uiPriority="39" w:unhideWhenUsed="1"/>
-    <w:lsdException w:name="toc 7" w:semiHidden="1" w:uiPriority="39" w:unhideWhenUsed="1"/>
-    <w:lsdException w:name="toc 8" w:semiHidden="1" w:uiPriority="39" w:unhideWhenUsed="1"/>
-    <w:lsdException w:name="toc 9" w:semiHidden="1" w:uiPriority="39" w:unhideWhenUsed="1"/>
+    <w:lsdException w:name="toc 1" w:uiPriority="39" w:semiHidden="1" w:unhideWhenUsed="1"/>
+    <w:lsdException w:name="toc 2" w:uiPriority="39" w:semiHidden="1" w:unhideWhenUsed="1"/>
+    <w:lsdException w:name="toc 3" w:uiPriority="39" w:semiHidden="1" w:unhideWhenUsed="1"/>
+    <w:lsdException w:name="toc 4" w:uiPriority="39" w:semiHidden="1" w:unhideWhenUsed="1"/>
+    <w:lsdException w:name="toc 5" w:uiPriority="39" w:semiHidden="1" w:unhideWhenUsed="1"/>
+    <w:lsdException w:name="toc 6" w:uiPriority="39" w:semiHidden="1" w:unhideWhenUsed="1"/>
+    <w:lsdException w:name="toc 7" w:uiPriority="39" w:semiHidden="1" w:unhideWhenUsed="1"/>
+    <w:lsdException w:name="toc 8" w:uiPriority="39" w:semiHidden="1" w:unhideWhenUsed="1"/>
+    <w:lsdException w:name="toc 9" w:uiPriority="39" w:semiHidden="1" w:unhideWhenUsed="1"/>
     <w:lsdException w:name="Normal Indent" w:semiHidden="1" w:unhideWhenUsed="1"/>
     <w:lsdException w:name="footnote text" w:semiHidden="1" w:unhideWhenUsed="1"/>
     <w:lsdException w:name="annotation text" w:semiHidden="1" w:unhideWhenUsed="1"/>
     <w:lsdException w:name="header" w:semiHidden="1" w:unhideWhenUsed="1"/>
     <w:lsdException w:name="footer" w:semiHidden="1" w:unhideWhenUsed="1"/>
     <w:lsdException w:name="index heading" w:semiHidden="1" w:unhideWhenUsed="1"/>
-    <w:lsdException w:name="caption" w:semiHidden="1" w:uiPriority="35" w:unhideWhenUsed="1" w:qFormat="1"/>
+    <w:lsdException w:name="caption" w:uiPriority="35" w:semiHidden="1" w:unhideWhenUsed="1" w:qFormat="1"/>
     <w:lsdException w:name="table of figures" w:semiHidden="1" w:unhideWhenUsed="1"/>
     <w:lsdException w:name="envelope address" w:semiHidden="1" w:unhideWhenUsed="1"/>
     <w:lsdException w:name="envelope return" w:semiHidden="1" w:unhideWhenUsed="1"/>
@@ -158,7 +635,7 @@
     <w:lsdException w:name="Title" w:uiPriority="10" w:qFormat="1"/>
     <w:lsdException w:name="Closing" w:semiHidden="1" w:unhideWhenUsed="1"/>
     <w:lsdException w:name="Signature" w:semiHidden="1" w:unhideWhenUsed="1"/>
-    <w:lsdException w:name="Default Paragraph Font" w:semiHidden="1" w:uiPriority="1" w:unhideWhenUsed="1"/>
+    <w:lsdException w:name="Default Paragraph Font" w:uiPriority="1" w:semiHidden="1" w:unhideWhenUsed="1"/>
     <w:lsdException w:name="Body Text" w:semiHidden="1" w:unhideWhenUsed="1"/>
     <w:lsdException w:name="Body Text Indent" w:semiHidden="1" w:unhideWhenUsed="1"/>
     <w:lsdException w:name="List Continue" w:semiHidden="1" w:unhideWhenUsed="1"/>
@@ -358,8 +835,8 @@
     <w:lsdException w:name="Subtle Reference" w:uiPriority="31" w:qFormat="1"/>
     <w:lsdException w:name="Intense Reference" w:uiPriority="32" w:qFormat="1"/>
     <w:lsdException w:name="Book Title" w:uiPriority="33" w:qFormat="1"/>
-    <w:lsdException w:name="Bibliography" w:semiHidden="1" w:uiPriority="37" w:unhideWhenUsed="1"/>
-    <w:lsdException w:name="TOC Heading" w:semiHidden="1" w:uiPriority="39" w:unhideWhenUsed="1" w:qFormat="1"/>
+    <w:lsdException w:name="Bibliography" w:uiPriority="37" w:semiHidden="1" w:unhideWhenUsed="1"/>
+    <w:lsdException w:name="TOC Heading" w:uiPriority="39" w:semiHidden="1" w:unhideWhenUsed="1" w:qFormat="1"/>
     <w:lsdException w:name="Plain Table 1" w:uiPriority="41"/>
     <w:lsdException w:name="Plain Table 2" w:uiPriority="42"/>
     <w:lsdException w:name="Plain Table 3" w:uiPriority="43"/>
@@ -470,15 +947,125 @@
     <w:lsdException w:name="Unresolved Mention" w:semiHidden="1" w:unhideWhenUsed="1"/>
     <w:lsdException w:name="Smart Link" w:semiHidden="1" w:unhideWhenUsed="1"/>
   </w:latentStyles>
-  <w:style w:type="paragraph" w:default="1" w:styleId="Normal">
+  <w:style w:type="paragraph" w:styleId="Normal" w:default="1">
     <w:name w:val="Normal"/>
     <w:qFormat/>
+    <w:pPr>
+      <w:widowControl/>
+      <w:bidi w:val="0"/>
+      <w:spacing w:lineRule="auto" w:line="259" w:before="0" w:after="160"/>
+      <w:jc w:val="left"/>
+    </w:pPr>
+    <w:rPr>
+      <w:rFonts w:ascii="Calibri" w:hAnsi="Calibri" w:eastAsia="Calibri" w:cs="" w:asciiTheme="minorHAnsi" w:cstheme="minorBidi" w:eastAsiaTheme="minorHAnsi" w:hAnsiTheme="minorHAnsi"/>
+      <w:color w:val="auto"/>
+      <w:kern w:val="0"/>
+      <w:sz w:val="22"/>
+      <w:szCs w:val="22"/>
+      <w:lang w:val="en-DE" w:eastAsia="en-US" w:bidi="ar-SA"/>
+    </w:rPr>
   </w:style>
-  <w:style w:type="character" w:default="1" w:styleId="DefaultParagraphFont">
+  <w:style w:type="paragraph" w:styleId="Heading1">
+    <w:name w:val="Heading 1"/>
+    <w:basedOn w:val="Heading"/>
+    <w:next w:val="TextBody"/>
+    <w:qFormat/>
+    <w:pPr>
+      <w:spacing w:before="240" w:after="120"/>
+      <w:outlineLvl w:val="0"/>
+    </w:pPr>
+    <w:rPr>
+      <w:rFonts w:ascii="Liberation Serif" w:hAnsi="Liberation Serif" w:eastAsia="Segoe UI" w:cs="Tahoma"/>
+      <w:b/>
+      <w:bCs/>
+      <w:sz w:val="48"/>
+      <w:szCs w:val="48"/>
+    </w:rPr>
+  </w:style>
+  <w:style w:type="character" w:styleId="DefaultParagraphFont" w:default="1">
     <w:name w:val="Default Paragraph Font"/>
     <w:uiPriority w:val="1"/>
     <w:semiHidden/>
     <w:unhideWhenUsed/>
+    <w:qFormat/>
+    <w:rPr/>
+  </w:style>
+  <w:style w:type="character" w:styleId="Bullets">
+    <w:name w:val="Bullets"/>
+    <w:qFormat/>
+    <w:rPr>
+      <w:rFonts w:ascii="OpenSymbol" w:hAnsi="OpenSymbol" w:eastAsia="OpenSymbol" w:cs="OpenSymbol"/>
+    </w:rPr>
+  </w:style>
+  <w:style w:type="character" w:styleId="NumberingSymbols">
+    <w:name w:val="Numbering Symbols"/>
+    <w:qFormat/>
+    <w:rPr/>
+  </w:style>
+  <w:style w:type="paragraph" w:styleId="Heading">
+    <w:name w:val="Heading"/>
+    <w:basedOn w:val="Normal"/>
+    <w:next w:val="TextBody"/>
+    <w:qFormat/>
+    <w:pPr>
+      <w:keepNext w:val="true"/>
+      <w:spacing w:before="240" w:after="120"/>
+    </w:pPr>
+    <w:rPr>
+      <w:rFonts w:ascii="Liberation Sans" w:hAnsi="Liberation Sans" w:eastAsia="Microsoft YaHei" w:cs="Lucida Sans"/>
+      <w:sz w:val="28"/>
+      <w:szCs w:val="28"/>
+    </w:rPr>
+  </w:style>
+  <w:style w:type="paragraph" w:styleId="TextBody">
+    <w:name w:val="Body Text"/>
+    <w:basedOn w:val="Normal"/>
+    <w:pPr>
+      <w:spacing w:lineRule="auto" w:line="276" w:before="0" w:after="140"/>
+    </w:pPr>
+    <w:rPr/>
+  </w:style>
+  <w:style w:type="paragraph" w:styleId="List">
+    <w:name w:val="List"/>
+    <w:basedOn w:val="TextBody"/>
+    <w:pPr/>
+    <w:rPr>
+      <w:rFonts w:cs="Lucida Sans"/>
+    </w:rPr>
+  </w:style>
+  <w:style w:type="paragraph" w:styleId="Caption">
+    <w:name w:val="Caption"/>
+    <w:basedOn w:val="Normal"/>
+    <w:qFormat/>
+    <w:pPr>
+      <w:suppressLineNumbers/>
+      <w:spacing w:before="120" w:after="120"/>
+    </w:pPr>
+    <w:rPr>
+      <w:rFonts w:cs="Lucida Sans"/>
+      <w:i/>
+      <w:iCs/>
+      <w:sz w:val="24"/>
+      <w:szCs w:val="24"/>
+    </w:rPr>
+  </w:style>
+  <w:style w:type="paragraph" w:styleId="Index">
+    <w:name w:val="Index"/>
+    <w:basedOn w:val="Normal"/>
+    <w:qFormat/>
+    <w:pPr>
+      <w:suppressLineNumbers/>
+    </w:pPr>
+    <w:rPr>
+      <w:rFonts w:cs="Lucida Sans"/>
+    </w:rPr>
+  </w:style>
+  <w:style w:type="numbering" w:styleId="NoList" w:default="1">
+    <w:name w:val="No List"/>
+    <w:uiPriority w:val="99"/>
+    <w:semiHidden/>
+    <w:unhideWhenUsed/>
+    <w:qFormat/>
   </w:style>
   <w:style w:type="table" w:default="1" w:styleId="TableNormal">
     <w:name w:val="Normal Table"/>
@@ -486,7 +1073,6 @@
     <w:semiHidden/>
     <w:unhideWhenUsed/>
     <w:tblPr>
-      <w:tblInd w:w="0" w:type="dxa"/>
       <w:tblCellMar>
         <w:top w:w="0" w:type="dxa"/>
         <w:left w:w="108" w:type="dxa"/>
@@ -494,12 +1080,6 @@
         <w:right w:w="108" w:type="dxa"/>
       </w:tblCellMar>
     </w:tblPr>
-  </w:style>
-  <w:style w:type="numbering" w:default="1" w:styleId="NoList">
-    <w:name w:val="No List"/>
-    <w:uiPriority w:val="99"/>
-    <w:semiHidden/>
-    <w:unhideWhenUsed/>
   </w:style>
 </w:styles>
 </file>

</xml_diff>

<commit_message>
Updated Dijkstra part of docx
</commit_message>
<xml_diff>
--- a/docs/ALG_7_Graphen_Dijkstra.docx
+++ b/docs/ALG_7_Graphen_Dijkstra.docx
@@ -2480,14 +2480,27 @@
         </w:rPr>
         <w:t xml:space="preserve">Abbildung </w:t>
       </w:r>
-      <w:fldSimple w:instr=" SEQ Abbildung \* ARABIC ">
-        <w:r>
-          <w:rPr>
-            <w:noProof/>
-          </w:rPr>
-          <w:t>1</w:t>
-        </w:r>
-      </w:fldSimple>
+      <w:r>
+        <w:fldChar w:fldCharType="begin"/>
+      </w:r>
+      <w:r>
+        <w:instrText xml:space="preserve"> SEQ Abbildung \* ARABIC </w:instrText>
+      </w:r>
+      <w:r>
+        <w:fldChar w:fldCharType="separate"/>
+      </w:r>
+      <w:r>
+        <w:rPr>
+          <w:noProof/>
+        </w:rPr>
+        <w:t>1</w:t>
+      </w:r>
+      <w:r>
+        <w:rPr>
+          <w:noProof/>
+        </w:rPr>
+        <w:fldChar w:fldCharType="end"/>
+      </w:r>
       <w:r>
         <w:rPr>
           <w:lang w:val="de-DE"/>
@@ -2627,14 +2640,27 @@
       <w:r>
         <w:t xml:space="preserve">Abbildung </w:t>
       </w:r>
-      <w:fldSimple w:instr=" SEQ Abbildung \* ARABIC ">
-        <w:r>
-          <w:rPr>
-            <w:noProof/>
-          </w:rPr>
-          <w:t>2</w:t>
-        </w:r>
-      </w:fldSimple>
+      <w:r>
+        <w:fldChar w:fldCharType="begin"/>
+      </w:r>
+      <w:r>
+        <w:instrText xml:space="preserve"> SEQ Abbildung \* ARABIC </w:instrText>
+      </w:r>
+      <w:r>
+        <w:fldChar w:fldCharType="separate"/>
+      </w:r>
+      <w:r>
+        <w:rPr>
+          <w:noProof/>
+        </w:rPr>
+        <w:t>2</w:t>
+      </w:r>
+      <w:r>
+        <w:rPr>
+          <w:noProof/>
+        </w:rPr>
+        <w:fldChar w:fldCharType="end"/>
+      </w:r>
       <w:r>
         <w:rPr>
           <w:lang w:val="de-DE"/>
@@ -2809,14 +2835,27 @@
       <w:r>
         <w:t xml:space="preserve">Abbildung </w:t>
       </w:r>
-      <w:fldSimple w:instr=" SEQ Abbildung \* ARABIC ">
-        <w:r>
-          <w:rPr>
-            <w:noProof/>
-          </w:rPr>
-          <w:t>3</w:t>
-        </w:r>
-      </w:fldSimple>
+      <w:r>
+        <w:fldChar w:fldCharType="begin"/>
+      </w:r>
+      <w:r>
+        <w:instrText xml:space="preserve"> SEQ Abbildung \* ARABIC </w:instrText>
+      </w:r>
+      <w:r>
+        <w:fldChar w:fldCharType="separate"/>
+      </w:r>
+      <w:r>
+        <w:rPr>
+          <w:noProof/>
+        </w:rPr>
+        <w:t>3</w:t>
+      </w:r>
+      <w:r>
+        <w:rPr>
+          <w:noProof/>
+        </w:rPr>
+        <w:fldChar w:fldCharType="end"/>
+      </w:r>
       <w:r>
         <w:rPr>
           <w:lang w:val="de-DE"/>
@@ -3136,6 +3175,7 @@
         <w:rPr>
           <w:lang w:val="de-DE"/>
         </w:rPr>
+        <w:lastRenderedPageBreak/>
         <w:t>3.3 Lazy-Implementierung des Dijkstra-Algorithmus</w:t>
       </w:r>
       <w:bookmarkEnd w:id="14"/>
@@ -3150,7 +3190,230 @@
         <w:rPr>
           <w:lang w:val="de-DE"/>
         </w:rPr>
-        <w:t>Pseudocode:</w:t>
+        <w:t>In seiner einfachsten Form, in der die Knoten in eine</w:t>
+      </w:r>
+      <w:r>
+        <w:rPr>
+          <w:lang w:val="de-DE"/>
+        </w:rPr>
+        <w:t xml:space="preserve">m Feld gespeichert sind und keine explizite Priority Queue implementiert wird besitzt Dijkstras Algorithmus eine zeitliche Komplexität von </w:t>
+      </w:r>
+    </w:p>
+    <w:p>
+      <w:pPr>
+        <w:rPr>
+          <w:lang w:val="de-DE"/>
+        </w:rPr>
+      </w:pPr>
+    </w:p>
+    <w:p>
+      <w:pPr>
+        <w:rPr>
+          <w:lang w:val="de-DE"/>
+        </w:rPr>
+      </w:pPr>
+      <m:oMathPara>
+        <m:oMath>
+          <m:r>
+            <w:rPr>
+              <w:rFonts w:ascii="Cambria Math" w:hAnsi="Cambria Math"/>
+              <w:lang w:val="de-DE"/>
+            </w:rPr>
+            <m:t>O</m:t>
+          </m:r>
+          <m:d>
+            <m:dPr>
+              <m:ctrlPr>
+                <w:rPr>
+                  <w:rFonts w:ascii="Cambria Math" w:hAnsi="Cambria Math"/>
+                  <w:i/>
+                  <w:lang w:val="de-DE"/>
+                </w:rPr>
+              </m:ctrlPr>
+            </m:dPr>
+            <m:e>
+              <m:sSup>
+                <m:sSupPr>
+                  <m:ctrlPr>
+                    <w:rPr>
+                      <w:rFonts w:ascii="Cambria Math" w:hAnsi="Cambria Math"/>
+                      <w:i/>
+                      <w:lang w:val="de-DE"/>
+                    </w:rPr>
+                  </m:ctrlPr>
+                </m:sSupPr>
+                <m:e>
+                  <m:r>
+                    <w:rPr>
+                      <w:rFonts w:ascii="Cambria Math" w:hAnsi="Cambria Math"/>
+                      <w:lang w:val="de-DE"/>
+                    </w:rPr>
+                    <m:t>V</m:t>
+                  </m:r>
+                </m:e>
+                <m:sup>
+                  <m:r>
+                    <w:rPr>
+                      <w:rFonts w:ascii="Cambria Math" w:hAnsi="Cambria Math"/>
+                      <w:lang w:val="de-DE"/>
+                    </w:rPr>
+                    <m:t>2</m:t>
+                  </m:r>
+                </m:sup>
+              </m:sSup>
+            </m:e>
+          </m:d>
+          <m:r>
+            <w:rPr>
+              <w:rFonts w:ascii="Cambria Math" w:hAnsi="Cambria Math"/>
+              <w:lang w:val="de-DE"/>
+            </w:rPr>
+            <m:t>.</m:t>
+          </m:r>
+        </m:oMath>
+      </m:oMathPara>
+    </w:p>
+    <w:p>
+      <w:pPr>
+        <w:rPr>
+          <w:lang w:val="de-DE"/>
+        </w:rPr>
+      </w:pPr>
+    </w:p>
+    <w:p>
+      <w:pPr>
+        <w:rPr>
+          <w:lang w:val="de-DE"/>
+        </w:rPr>
+      </w:pPr>
+      <w:r>
+        <w:rPr>
+          <w:lang w:val="de-DE"/>
+        </w:rPr>
+        <w:t xml:space="preserve">Mit einer Priority Queue verbessert sich die Zeitkomplexität auf </w:t>
+      </w:r>
+    </w:p>
+    <w:p>
+      <w:pPr>
+        <w:rPr>
+          <w:lang w:val="de-DE"/>
+        </w:rPr>
+      </w:pPr>
+    </w:p>
+    <w:p>
+      <w:pPr>
+        <w:rPr>
+          <w:lang w:val="de-DE"/>
+        </w:rPr>
+      </w:pPr>
+      <m:oMathPara>
+        <m:oMath>
+          <m:r>
+            <w:rPr>
+              <w:rFonts w:ascii="Cambria Math" w:hAnsi="Cambria Math"/>
+              <w:lang w:val="de-DE"/>
+            </w:rPr>
+            <m:t>O</m:t>
+          </m:r>
+          <m:d>
+            <m:dPr>
+              <m:ctrlPr>
+                <w:rPr>
+                  <w:rFonts w:ascii="Cambria Math" w:hAnsi="Cambria Math"/>
+                  <w:i/>
+                  <w:lang w:val="de-DE"/>
+                </w:rPr>
+              </m:ctrlPr>
+            </m:dPr>
+            <m:e>
+              <m:r>
+                <w:rPr>
+                  <w:rFonts w:ascii="Cambria Math" w:hAnsi="Cambria Math"/>
+                  <w:lang w:val="de-DE"/>
+                </w:rPr>
+                <m:t>E*</m:t>
+              </m:r>
+              <m:func>
+                <m:funcPr>
+                  <m:ctrlPr>
+                    <w:rPr>
+                      <w:rFonts w:ascii="Cambria Math" w:hAnsi="Cambria Math"/>
+                      <w:i/>
+                      <w:lang w:val="de-DE"/>
+                    </w:rPr>
+                  </m:ctrlPr>
+                </m:funcPr>
+                <m:fName>
+                  <m:r>
+                    <m:rPr>
+                      <m:sty m:val="p"/>
+                    </m:rPr>
+                    <w:rPr>
+                      <w:rFonts w:ascii="Cambria Math" w:hAnsi="Cambria Math"/>
+                      <w:lang w:val="de-DE"/>
+                    </w:rPr>
+                    <m:t>log</m:t>
+                  </m:r>
+                </m:fName>
+                <m:e>
+                  <m:d>
+                    <m:dPr>
+                      <m:ctrlPr>
+                        <w:rPr>
+                          <w:rFonts w:ascii="Cambria Math" w:hAnsi="Cambria Math"/>
+                          <w:i/>
+                          <w:lang w:val="de-DE"/>
+                        </w:rPr>
+                      </m:ctrlPr>
+                    </m:dPr>
+                    <m:e>
+                      <m:r>
+                        <w:rPr>
+                          <w:rFonts w:ascii="Cambria Math" w:hAnsi="Cambria Math"/>
+                          <w:lang w:val="de-DE"/>
+                        </w:rPr>
+                        <m:t>V</m:t>
+                      </m:r>
+                    </m:e>
+                  </m:d>
+                </m:e>
+              </m:func>
+            </m:e>
+          </m:d>
+          <m:r>
+            <w:rPr>
+              <w:rFonts w:ascii="Cambria Math" w:hAnsi="Cambria Math"/>
+              <w:lang w:val="de-DE"/>
+            </w:rPr>
+            <m:t>.</m:t>
+          </m:r>
+        </m:oMath>
+      </m:oMathPara>
+    </w:p>
+    <w:p>
+      <w:pPr>
+        <w:rPr>
+          <w:lang w:val="de-DE"/>
+        </w:rPr>
+      </w:pPr>
+    </w:p>
+    <w:p>
+      <w:pPr>
+        <w:rPr>
+          <w:lang w:val="de-DE"/>
+        </w:rPr>
+      </w:pPr>
+      <w:r>
+        <w:rPr>
+          <w:lang w:val="de-DE"/>
+        </w:rPr>
+        <w:t>In Quellcodeauszug 2 ist zu s</w:t>
+      </w:r>
+      <w:r>
+        <w:rPr>
+          <w:lang w:val="de-DE"/>
+        </w:rPr>
+        <w:t>ehen, wie Dijkstras Algorithmus mit einer einfachen Priority Queue implementiert werden kann.</w:t>
       </w:r>
     </w:p>
     <w:p>
@@ -3158,7 +3421,6 @@
         <w:pStyle w:val="Code"/>
       </w:pPr>
       <w:r>
-        <w:lastRenderedPageBreak/>
         <w:t>function dijkstra(graph, n, s</w:t>
       </w:r>
       <w:r>
@@ -3547,14 +3809,27 @@
       <w:r>
         <w:t xml:space="preserve">Quellcodeauszug </w:t>
       </w:r>
-      <w:fldSimple w:instr=" SEQ Quellcodeauszug \* ARABIC ">
-        <w:r>
-          <w:rPr>
-            <w:noProof/>
-          </w:rPr>
-          <w:t>1</w:t>
-        </w:r>
-      </w:fldSimple>
+      <w:r>
+        <w:fldChar w:fldCharType="begin"/>
+      </w:r>
+      <w:r>
+        <w:instrText xml:space="preserve"> SEQ Quellcodeauszug \* ARABIC </w:instrText>
+      </w:r>
+      <w:r>
+        <w:fldChar w:fldCharType="separate"/>
+      </w:r>
+      <w:r>
+        <w:rPr>
+          <w:noProof/>
+        </w:rPr>
+        <w:t>1</w:t>
+      </w:r>
+      <w:r>
+        <w:rPr>
+          <w:noProof/>
+        </w:rPr>
+        <w:fldChar w:fldCharType="end"/>
+      </w:r>
       <w:r>
         <w:rPr>
           <w:lang w:val="de-DE"/>
@@ -3601,7 +3876,14 @@
         <w:rPr>
           <w:lang w:val="de-DE"/>
         </w:rPr>
-        <w:t xml:space="preserve"> Decrease-Key-Operationen sind kostengünstiger als das Entfernen von Elementen aus einer Priority Queue oder einem Heap und somit für eine effiziente Implementierung zu bevorzugen. Die Eager-Implementierung ist besonders bei dicht besetzten Graphen von Vorteil</w:t>
+        <w:t xml:space="preserve"> Decrease-Key-Operationen sind kostengünstiger als das Entfernen von Elementen aus einer Priority Queue oder einem Heap und somit für eine effiziente Implementierung zu bevorzugen. Die Eager-Implementierung ist besonders bei dicht </w:t>
+      </w:r>
+      <w:r>
+        <w:rPr>
+          <w:lang w:val="de-DE"/>
+        </w:rPr>
+        <w:lastRenderedPageBreak/>
+        <w:t>besetzten Graphen von Vorteil</w:t>
       </w:r>
       <w:r>
         <w:rPr>
@@ -3963,7 +4245,6 @@
           <w:rFonts w:ascii="Consolas" w:hAnsi="Consolas"/>
           <w:lang w:val="en-US"/>
         </w:rPr>
-        <w:lastRenderedPageBreak/>
         <w:t xml:space="preserve">  </w:t>
       </w:r>
       <w:r>
@@ -4583,14 +4864,27 @@
       <w:r>
         <w:t xml:space="preserve">Quellcodeauszug </w:t>
       </w:r>
-      <w:fldSimple w:instr=" SEQ Quellcodeauszug \* ARABIC ">
-        <w:r>
-          <w:rPr>
-            <w:noProof/>
-          </w:rPr>
-          <w:t>2</w:t>
-        </w:r>
-      </w:fldSimple>
+      <w:r>
+        <w:fldChar w:fldCharType="begin"/>
+      </w:r>
+      <w:r>
+        <w:instrText xml:space="preserve"> SEQ Quellcodeauszug \* ARABIC </w:instrText>
+      </w:r>
+      <w:r>
+        <w:fldChar w:fldCharType="separate"/>
+      </w:r>
+      <w:r>
+        <w:rPr>
+          <w:noProof/>
+        </w:rPr>
+        <w:t>2</w:t>
+      </w:r>
+      <w:r>
+        <w:rPr>
+          <w:noProof/>
+        </w:rPr>
+        <w:fldChar w:fldCharType="end"/>
+      </w:r>
       <w:r>
         <w:rPr>
           <w:lang w:val="de-DE"/>
@@ -4999,19 +5293,51 @@
     <w:p>
       <w:pPr>
         <w:rPr>
-          <w:lang w:val="de-DE"/>
-        </w:rPr>
-      </w:pPr>
-      <w:r>
-        <w:rPr>
           <w:rFonts w:eastAsiaTheme="minorEastAsia"/>
           <w:lang w:val="de-DE"/>
         </w:rPr>
+      </w:pPr>
+      <w:r>
+        <w:rPr>
+          <w:rFonts w:eastAsiaTheme="minorEastAsia"/>
+          <w:lang w:val="de-DE"/>
+        </w:rPr>
         <w:t>erreicht werden.</w:t>
       </w:r>
     </w:p>
     <w:p>
       <w:pPr>
+        <w:rPr>
+          <w:lang w:val="de-DE"/>
+        </w:rPr>
+      </w:pPr>
+      <w:r>
+        <w:rPr>
+          <w:lang w:val="de-DE"/>
+        </w:rPr>
+        <w:t xml:space="preserve">Da die in Python integrierte </w:t>
+      </w:r>
+      <w:r>
+        <w:rPr>
+          <w:lang w:val="de-DE"/>
+        </w:rPr>
+        <w:t xml:space="preserve">Binary </w:t>
+      </w:r>
+      <w:r>
+        <w:rPr>
+          <w:lang w:val="de-DE"/>
+        </w:rPr>
+        <w:t xml:space="preserve">Heap weder über Constant Lookup noch über eine Decrease-Key-Operation </w:t>
+      </w:r>
+      <w:r>
+        <w:rPr>
+          <w:lang w:val="de-DE"/>
+        </w:rPr>
+        <w:t>verfügt und diese selbst implementiert werden mussten, erreicht die umgesetzte Eager-Implementierung mit Binary Heap nicht die optmimale Zeitkomplexität für diesen Fall.</w:t>
+      </w:r>
+    </w:p>
+    <w:p>
+      <w:pPr>
         <w:pStyle w:val="Heading1"/>
         <w:rPr>
           <w:lang w:val="de-DE"/>
@@ -5022,7 +5348,6 @@
         <w:rPr>
           <w:lang w:val="de-DE"/>
         </w:rPr>
-        <w:lastRenderedPageBreak/>
         <w:t xml:space="preserve">4 </w:t>
       </w:r>
       <w:r>
@@ -5098,14 +5423,27 @@
       <w:r>
         <w:t xml:space="preserve">Abbildung </w:t>
       </w:r>
-      <w:fldSimple w:instr=" SEQ Abbildung \* ARABIC ">
-        <w:r>
-          <w:rPr>
-            <w:noProof/>
-          </w:rPr>
-          <w:t>4</w:t>
-        </w:r>
-      </w:fldSimple>
+      <w:r>
+        <w:fldChar w:fldCharType="begin"/>
+      </w:r>
+      <w:r>
+        <w:instrText xml:space="preserve"> SEQ Abbildung \* ARABIC </w:instrText>
+      </w:r>
+      <w:r>
+        <w:fldChar w:fldCharType="separate"/>
+      </w:r>
+      <w:r>
+        <w:rPr>
+          <w:noProof/>
+        </w:rPr>
+        <w:t>4</w:t>
+      </w:r>
+      <w:r>
+        <w:rPr>
+          <w:noProof/>
+        </w:rPr>
+        <w:fldChar w:fldCharType="end"/>
+      </w:r>
       <w:r>
         <w:rPr>
           <w:lang w:val="de-DE"/>
@@ -5353,6 +5691,7 @@
         <w:rPr>
           <w:lang w:val="de-DE"/>
         </w:rPr>
+        <w:lastRenderedPageBreak/>
         <w:t>A* erweitert Pfade, die bereits kostengünstiger sind, indem diese Funktion verwendet wird:</w:t>
       </w:r>
     </w:p>
@@ -5547,7 +5886,19 @@
         <w:rPr>
           <w:lang w:val="de-DE"/>
         </w:rPr>
-        <w:t xml:space="preserve">zu bestimmen. Der Wert von h(n) würde idealerweise den genauen Kosten für das Erreichen des Ziels entsprechen. Dies ist jedoch nicht möglich, da wir den Weg </w:t>
+        <w:t xml:space="preserve">zu bestimmen. Der Wert von h(n) würde idealerweise den genauen Kosten für das Erreichen des Ziels entsprechen. Dies ist jedoch nicht möglich, da </w:t>
+      </w:r>
+      <w:r>
+        <w:rPr>
+          <w:lang w:val="de-DE"/>
+        </w:rPr>
+        <w:t xml:space="preserve">der </w:t>
+      </w:r>
+      <w:r>
+        <w:rPr>
+          <w:lang w:val="de-DE"/>
+        </w:rPr>
+        <w:t xml:space="preserve">Weg </w:t>
       </w:r>
       <w:r>
         <w:rPr>
@@ -5559,7 +5910,13 @@
         <w:rPr>
           <w:lang w:val="de-DE"/>
         </w:rPr>
-        <w:t>kennen. Wir können jedoch eine Methode wählen, die uns manchmal den genauen Wert liefert, z.B. wenn Sie geradeaus ohne Hindernisse fahren. Dies führt zu einer perfekten Leistung von A* in einem solchen Fall.</w:t>
+        <w:t>bekannt ist</w:t>
+      </w:r>
+      <w:r>
+        <w:rPr>
+          <w:lang w:val="de-DE"/>
+        </w:rPr>
+        <w:t>. Wir können jedoch eine Methode wählen, die uns manchmal den genauen Wert liefert, z.B. wenn Sie geradeaus ohne Hindernisse fahren. Dies führt zu einer perfekten Leistung von A* in einem solchen Fall.</w:t>
       </w:r>
     </w:p>
     <w:p>
@@ -5614,14 +5971,7 @@
         <w:rPr>
           <w:lang w:val="de-DE"/>
         </w:rPr>
-        <w:t xml:space="preserve">. Dadurch kann h genau arbeiten. Wenn wir einen </w:t>
-      </w:r>
-      <w:r>
-        <w:rPr>
-          <w:lang w:val="de-DE"/>
-        </w:rPr>
-        <w:lastRenderedPageBreak/>
-        <w:t>höheren Wert für h wählen, führt dies zu einer schnelleren, aber weniger genauen Leistung. Daher ist es</w:t>
+        <w:t>. Dadurch kann h genau arbeiten. Wenn wir einen höheren Wert für h wählen, führt dies zu einer schnelleren, aber weniger genauen Leistung. Daher ist es</w:t>
       </w:r>
       <w:r>
         <w:rPr>
@@ -6322,6 +6672,7 @@
           <w:noProof/>
           <w:lang w:val="en-US"/>
         </w:rPr>
+        <w:lastRenderedPageBreak/>
         <w:drawing>
           <wp:inline distT="0" distB="0" distL="0" distR="0" wp14:anchorId="64B9FCC9" wp14:editId="1DB4C481">
             <wp:extent cx="5731510" cy="2912745"/>
@@ -6377,14 +6728,27 @@
       <w:r>
         <w:t xml:space="preserve">Abbildung </w:t>
       </w:r>
-      <w:fldSimple w:instr=" SEQ Abbildung \* ARABIC ">
-        <w:r>
-          <w:rPr>
-            <w:noProof/>
-          </w:rPr>
-          <w:t>5</w:t>
-        </w:r>
-      </w:fldSimple>
+      <w:r>
+        <w:fldChar w:fldCharType="begin"/>
+      </w:r>
+      <w:r>
+        <w:instrText xml:space="preserve"> SEQ Abbildung \* ARABIC </w:instrText>
+      </w:r>
+      <w:r>
+        <w:fldChar w:fldCharType="separate"/>
+      </w:r>
+      <w:r>
+        <w:rPr>
+          <w:noProof/>
+        </w:rPr>
+        <w:t>5</w:t>
+      </w:r>
+      <w:r>
+        <w:rPr>
+          <w:noProof/>
+        </w:rPr>
+        <w:fldChar w:fldCharType="end"/>
+      </w:r>
       <w:r>
         <w:rPr>
           <w:lang w:val="de-DE"/>
@@ -6449,7 +6813,6 @@
         <w:rPr>
           <w:lang w:val="de-DE"/>
         </w:rPr>
-        <w:lastRenderedPageBreak/>
         <w:t>5. Visuali</w:t>
       </w:r>
       <w:r>
@@ -6826,6 +7189,7 @@
         <w:rPr>
           <w:lang w:val="de-DE"/>
         </w:rPr>
+        <w:lastRenderedPageBreak/>
         <w:t>Drücken Sie c um all Knoten zurückzusetzen</w:t>
       </w:r>
     </w:p>
@@ -6949,14 +7313,27 @@
       <w:r>
         <w:t xml:space="preserve">Abbildung </w:t>
       </w:r>
-      <w:fldSimple w:instr=" SEQ Abbildung \* ARABIC ">
-        <w:r>
-          <w:rPr>
-            <w:noProof/>
-          </w:rPr>
-          <w:t>6</w:t>
-        </w:r>
-      </w:fldSimple>
+      <w:r>
+        <w:fldChar w:fldCharType="begin"/>
+      </w:r>
+      <w:r>
+        <w:instrText xml:space="preserve"> SEQ Abbildung \* ARABIC </w:instrText>
+      </w:r>
+      <w:r>
+        <w:fldChar w:fldCharType="separate"/>
+      </w:r>
+      <w:r>
+        <w:rPr>
+          <w:noProof/>
+        </w:rPr>
+        <w:t>6</w:t>
+      </w:r>
+      <w:r>
+        <w:rPr>
+          <w:noProof/>
+        </w:rPr>
+        <w:fldChar w:fldCharType="end"/>
+      </w:r>
       <w:r>
         <w:rPr>
           <w:lang w:val="de-DE"/>
@@ -6983,7 +7360,6 @@
         <w:rPr>
           <w:lang w:val="de-DE"/>
         </w:rPr>
-        <w:lastRenderedPageBreak/>
         <w:t>6. Anwendungsmöglichkeiten</w:t>
       </w:r>
       <w:bookmarkEnd w:id="23"/>
@@ -7163,6 +7539,7 @@
         </w:sectPr>
       </w:pPr>
       <w:r>
+        <w:lastRenderedPageBreak/>
         <w:br w:type="page"/>
       </w:r>
     </w:p>

</xml_diff>

<commit_message>
Added further explanation on complexity
</commit_message>
<xml_diff>
--- a/docs/ALG_7_Graphen_Dijkstra.docx
+++ b/docs/ALG_7_Graphen_Dijkstra.docx
@@ -2480,27 +2480,14 @@
         </w:rPr>
         <w:t xml:space="preserve">Abbildung </w:t>
       </w:r>
-      <w:r>
-        <w:fldChar w:fldCharType="begin"/>
-      </w:r>
-      <w:r>
-        <w:instrText xml:space="preserve"> SEQ Abbildung \* ARABIC </w:instrText>
-      </w:r>
-      <w:r>
-        <w:fldChar w:fldCharType="separate"/>
-      </w:r>
-      <w:r>
-        <w:rPr>
-          <w:noProof/>
-        </w:rPr>
-        <w:t>1</w:t>
-      </w:r>
-      <w:r>
-        <w:rPr>
-          <w:noProof/>
-        </w:rPr>
-        <w:fldChar w:fldCharType="end"/>
-      </w:r>
+      <w:fldSimple w:instr=" SEQ Abbildung \* ARABIC ">
+        <w:r>
+          <w:rPr>
+            <w:noProof/>
+          </w:rPr>
+          <w:t>1</w:t>
+        </w:r>
+      </w:fldSimple>
       <w:r>
         <w:rPr>
           <w:lang w:val="de-DE"/>
@@ -2640,27 +2627,14 @@
       <w:r>
         <w:t xml:space="preserve">Abbildung </w:t>
       </w:r>
-      <w:r>
-        <w:fldChar w:fldCharType="begin"/>
-      </w:r>
-      <w:r>
-        <w:instrText xml:space="preserve"> SEQ Abbildung \* ARABIC </w:instrText>
-      </w:r>
-      <w:r>
-        <w:fldChar w:fldCharType="separate"/>
-      </w:r>
-      <w:r>
-        <w:rPr>
-          <w:noProof/>
-        </w:rPr>
-        <w:t>2</w:t>
-      </w:r>
-      <w:r>
-        <w:rPr>
-          <w:noProof/>
-        </w:rPr>
-        <w:fldChar w:fldCharType="end"/>
-      </w:r>
+      <w:fldSimple w:instr=" SEQ Abbildung \* ARABIC ">
+        <w:r>
+          <w:rPr>
+            <w:noProof/>
+          </w:rPr>
+          <w:t>2</w:t>
+        </w:r>
+      </w:fldSimple>
       <w:r>
         <w:rPr>
           <w:lang w:val="de-DE"/>
@@ -2835,27 +2809,14 @@
       <w:r>
         <w:t xml:space="preserve">Abbildung </w:t>
       </w:r>
-      <w:r>
-        <w:fldChar w:fldCharType="begin"/>
-      </w:r>
-      <w:r>
-        <w:instrText xml:space="preserve"> SEQ Abbildung \* ARABIC </w:instrText>
-      </w:r>
-      <w:r>
-        <w:fldChar w:fldCharType="separate"/>
-      </w:r>
-      <w:r>
-        <w:rPr>
-          <w:noProof/>
-        </w:rPr>
-        <w:t>3</w:t>
-      </w:r>
-      <w:r>
-        <w:rPr>
-          <w:noProof/>
-        </w:rPr>
-        <w:fldChar w:fldCharType="end"/>
-      </w:r>
+      <w:fldSimple w:instr=" SEQ Abbildung \* ARABIC ">
+        <w:r>
+          <w:rPr>
+            <w:noProof/>
+          </w:rPr>
+          <w:t>3</w:t>
+        </w:r>
+      </w:fldSimple>
       <w:r>
         <w:rPr>
           <w:lang w:val="de-DE"/>
@@ -3809,27 +3770,14 @@
       <w:r>
         <w:t xml:space="preserve">Quellcodeauszug </w:t>
       </w:r>
-      <w:r>
-        <w:fldChar w:fldCharType="begin"/>
-      </w:r>
-      <w:r>
-        <w:instrText xml:space="preserve"> SEQ Quellcodeauszug \* ARABIC </w:instrText>
-      </w:r>
-      <w:r>
-        <w:fldChar w:fldCharType="separate"/>
-      </w:r>
-      <w:r>
-        <w:rPr>
-          <w:noProof/>
-        </w:rPr>
-        <w:t>1</w:t>
-      </w:r>
-      <w:r>
-        <w:rPr>
-          <w:noProof/>
-        </w:rPr>
-        <w:fldChar w:fldCharType="end"/>
-      </w:r>
+      <w:fldSimple w:instr=" SEQ Quellcodeauszug \* ARABIC ">
+        <w:r>
+          <w:rPr>
+            <w:noProof/>
+          </w:rPr>
+          <w:t>1</w:t>
+        </w:r>
+      </w:fldSimple>
       <w:r>
         <w:rPr>
           <w:lang w:val="de-DE"/>
@@ -4864,27 +4812,14 @@
       <w:r>
         <w:t xml:space="preserve">Quellcodeauszug </w:t>
       </w:r>
-      <w:r>
-        <w:fldChar w:fldCharType="begin"/>
-      </w:r>
-      <w:r>
-        <w:instrText xml:space="preserve"> SEQ Quellcodeauszug \* ARABIC </w:instrText>
-      </w:r>
-      <w:r>
-        <w:fldChar w:fldCharType="separate"/>
-      </w:r>
-      <w:r>
-        <w:rPr>
-          <w:noProof/>
-        </w:rPr>
-        <w:t>2</w:t>
-      </w:r>
-      <w:r>
-        <w:rPr>
-          <w:noProof/>
-        </w:rPr>
-        <w:fldChar w:fldCharType="end"/>
-      </w:r>
+      <w:fldSimple w:instr=" SEQ Quellcodeauszug \* ARABIC ">
+        <w:r>
+          <w:rPr>
+            <w:noProof/>
+          </w:rPr>
+          <w:t>2</w:t>
+        </w:r>
+      </w:fldSimple>
       <w:r>
         <w:rPr>
           <w:lang w:val="de-DE"/>
@@ -5315,25 +5250,37 @@
         <w:rPr>
           <w:lang w:val="de-DE"/>
         </w:rPr>
-        <w:t xml:space="preserve">Da die in Python integrierte </w:t>
-      </w:r>
-      <w:r>
-        <w:rPr>
-          <w:lang w:val="de-DE"/>
-        </w:rPr>
-        <w:t xml:space="preserve">Binary </w:t>
-      </w:r>
-      <w:r>
-        <w:rPr>
-          <w:lang w:val="de-DE"/>
-        </w:rPr>
-        <w:t xml:space="preserve">Heap weder über Constant Lookup noch über eine Decrease-Key-Operation </w:t>
-      </w:r>
-      <w:r>
-        <w:rPr>
-          <w:lang w:val="de-DE"/>
-        </w:rPr>
-        <w:t>verfügt und diese selbst implementiert werden mussten, erreicht die umgesetzte Eager-Implementierung mit Binary Heap nicht die optmimale Zeitkomplexität für diesen Fall.</w:t>
+        <w:t>Da die in Python integrierte Binary Heap weder über Constant Lookup noch über eine Decrease-Key-Operation verfügt und diese selbst implementiert werden mussten, erreicht die umgesetzte Eager-Implementierung mit Binary Heap nicht die optimale Zeitkomplexität für diesen Fall.</w:t>
+      </w:r>
+      <w:r>
+        <w:rPr>
+          <w:lang w:val="de-DE"/>
+        </w:rPr>
+        <w:t xml:space="preserve"> Durch den manuellen Lookup mithilfe einer Iteration über im Heap befindliche Knoten findet der Lookup in linearer statt konstanter Zeit statt, was wiederum die Zeitkomplexität </w:t>
+      </w:r>
+      <w:r>
+        <w:rPr>
+          <w:lang w:val="de-DE"/>
+        </w:rPr>
+        <w:t>einer einzelnen</w:t>
+      </w:r>
+      <w:r>
+        <w:rPr>
+          <w:lang w:val="de-DE"/>
+        </w:rPr>
+        <w:t xml:space="preserve"> Decrease-Key-Operation bei Graphen </w:t>
+      </w:r>
+      <w:r>
+        <w:rPr>
+          <w:lang w:val="de-DE"/>
+        </w:rPr>
+        <w:t xml:space="preserve">mit vielen Knoten </w:t>
+      </w:r>
+      <w:r>
+        <w:rPr>
+          <w:lang w:val="de-DE"/>
+        </w:rPr>
+        <w:t>erhöht.</w:t>
       </w:r>
     </w:p>
     <w:p>
@@ -5360,6 +5307,7 @@
     </w:p>
     <w:p>
       <w:pPr>
+        <w:jc w:val="left"/>
         <w:rPr>
           <w:lang w:val="en-US"/>
         </w:rPr>
@@ -5423,27 +5371,14 @@
       <w:r>
         <w:t xml:space="preserve">Abbildung </w:t>
       </w:r>
-      <w:r>
-        <w:fldChar w:fldCharType="begin"/>
-      </w:r>
-      <w:r>
-        <w:instrText xml:space="preserve"> SEQ Abbildung \* ARABIC </w:instrText>
-      </w:r>
-      <w:r>
-        <w:fldChar w:fldCharType="separate"/>
-      </w:r>
-      <w:r>
-        <w:rPr>
-          <w:noProof/>
-        </w:rPr>
-        <w:t>4</w:t>
-      </w:r>
-      <w:r>
-        <w:rPr>
-          <w:noProof/>
-        </w:rPr>
-        <w:fldChar w:fldCharType="end"/>
-      </w:r>
+      <w:fldSimple w:instr=" SEQ Abbildung \* ARABIC ">
+        <w:r>
+          <w:rPr>
+            <w:noProof/>
+          </w:rPr>
+          <w:t>4</w:t>
+        </w:r>
+      </w:fldSimple>
       <w:r>
         <w:rPr>
           <w:lang w:val="de-DE"/>
@@ -5618,7 +5553,14 @@
         <w:rPr>
           <w:lang w:val="de-DE"/>
         </w:rPr>
-        <w:t xml:space="preserve">s unter Verwendung dieses Knotens liefert. Daher ist A* </w:t>
+        <w:t xml:space="preserve">s unter Verwendung dieses </w:t>
+      </w:r>
+      <w:r>
+        <w:rPr>
+          <w:lang w:val="de-DE"/>
+        </w:rPr>
+        <w:lastRenderedPageBreak/>
+        <w:t xml:space="preserve">Knotens liefert. Daher ist A* </w:t>
       </w:r>
       <w:r>
         <w:rPr>
@@ -5691,7 +5633,6 @@
         <w:rPr>
           <w:lang w:val="de-DE"/>
         </w:rPr>
-        <w:lastRenderedPageBreak/>
         <w:t>A* erweitert Pfade, die bereits kostengünstiger sind, indem diese Funktion verwendet wird:</w:t>
       </w:r>
     </w:p>
@@ -6728,27 +6669,14 @@
       <w:r>
         <w:t xml:space="preserve">Abbildung </w:t>
       </w:r>
-      <w:r>
-        <w:fldChar w:fldCharType="begin"/>
-      </w:r>
-      <w:r>
-        <w:instrText xml:space="preserve"> SEQ Abbildung \* ARABIC </w:instrText>
-      </w:r>
-      <w:r>
-        <w:fldChar w:fldCharType="separate"/>
-      </w:r>
-      <w:r>
-        <w:rPr>
-          <w:noProof/>
-        </w:rPr>
-        <w:t>5</w:t>
-      </w:r>
-      <w:r>
-        <w:rPr>
-          <w:noProof/>
-        </w:rPr>
-        <w:fldChar w:fldCharType="end"/>
-      </w:r>
+      <w:fldSimple w:instr=" SEQ Abbildung \* ARABIC ">
+        <w:r>
+          <w:rPr>
+            <w:noProof/>
+          </w:rPr>
+          <w:t>5</w:t>
+        </w:r>
+      </w:fldSimple>
       <w:r>
         <w:rPr>
           <w:lang w:val="de-DE"/>
@@ -7313,27 +7241,14 @@
       <w:r>
         <w:t xml:space="preserve">Abbildung </w:t>
       </w:r>
-      <w:r>
-        <w:fldChar w:fldCharType="begin"/>
-      </w:r>
-      <w:r>
-        <w:instrText xml:space="preserve"> SEQ Abbildung \* ARABIC </w:instrText>
-      </w:r>
-      <w:r>
-        <w:fldChar w:fldCharType="separate"/>
-      </w:r>
-      <w:r>
-        <w:rPr>
-          <w:noProof/>
-        </w:rPr>
-        <w:t>6</w:t>
-      </w:r>
-      <w:r>
-        <w:rPr>
-          <w:noProof/>
-        </w:rPr>
-        <w:fldChar w:fldCharType="end"/>
-      </w:r>
+      <w:fldSimple w:instr=" SEQ Abbildung \* ARABIC ">
+        <w:r>
+          <w:rPr>
+            <w:noProof/>
+          </w:rPr>
+          <w:t>6</w:t>
+        </w:r>
+      </w:fldSimple>
       <w:r>
         <w:rPr>
           <w:lang w:val="de-DE"/>

</xml_diff>